<commit_message>
more updates to IPR 1  still not fully completed
</commit_message>
<xml_diff>
--- a/Sprint1IntermediateProductReport.docx
+++ b/Sprint1IntermediateProductReport.docx
@@ -370,7 +370,15 @@
         <w:t xml:space="preserve">: </w:t>
       </w:r>
       <w:r>
-        <w:t>The primary goal of sprint 1 was to begin accessing the code provided to us by our sponsor, ensuring we can all at the minimum view current and old versions. We also heavily leaned into the research side of the project splitting tasks to ensure when coding does begin around sprint 3 onwards we will be able to have most common questions already answered.</w:t>
+        <w:t xml:space="preserve">The primary goal of sprint 1 was to begin accessing the code provided to us by our sponsor, ensuring we can all at the minimum view current and old versions. We also heavily leaned into the research side of the project splitting tasks to ensure when coding does begin around sprint 3 </w:t>
+      </w:r>
+      <w:proofErr w:type="gramStart"/>
+      <w:r>
+        <w:t>onwards</w:t>
+      </w:r>
+      <w:proofErr w:type="gramEnd"/>
+      <w:r>
+        <w:t xml:space="preserve"> we will be able to have most common questions already answered.</w:t>
       </w:r>
     </w:p>
     <w:p>
@@ -380,22 +388,42 @@
           <w:numId w:val="2"/>
         </w:numPr>
         <w:spacing w:after="240"/>
-        <w:rPr>
-          <w:highlight w:val="yellow"/>
-        </w:rPr>
-      </w:pPr>
-      <w:r>
-        <w:rPr>
-          <w:b/>
-          <w:highlight w:val="yellow"/>
+      </w:pPr>
+      <w:r>
+        <w:rPr>
+          <w:b/>
         </w:rPr>
         <w:t>Work Completed</w:t>
       </w:r>
       <w:r>
-        <w:rPr>
-          <w:highlight w:val="yellow"/>
-        </w:rPr>
-        <w:t>: [Summarize the work completed during the sprint]</w:t>
+        <w:t xml:space="preserve">: </w:t>
+      </w:r>
+      <w:r>
+        <w:t xml:space="preserve">The work that has been fully finished is as follows: NDA’s have been signed and accepted </w:t>
+      </w:r>
+      <w:proofErr w:type="gramStart"/>
+      <w:r>
+        <w:t>from</w:t>
+      </w:r>
+      <w:proofErr w:type="gramEnd"/>
+      <w:r>
+        <w:t xml:space="preserve"> all members, </w:t>
+      </w:r>
+      <w:proofErr w:type="gramStart"/>
+      <w:r>
+        <w:t>All</w:t>
+      </w:r>
+      <w:proofErr w:type="gramEnd"/>
+      <w:r>
+        <w:t xml:space="preserve"> members now have access to the </w:t>
+      </w:r>
+      <w:proofErr w:type="gramStart"/>
+      <w:r>
+        <w:t>code</w:t>
+      </w:r>
+      <w:proofErr w:type="gramEnd"/>
+      <w:r>
+        <w:t xml:space="preserve"> this includes the most modern versions of the front and back end, along with the old versions. And lastly about 30% of the research projects that were assigned out have been completed, as of writing this.</w:t>
       </w:r>
     </w:p>
     <w:p>
@@ -500,6 +528,7 @@
           <w:sz w:val="34"/>
           <w:szCs w:val="34"/>
         </w:rPr>
+        <w:lastRenderedPageBreak/>
         <w:t>3. Risk Management</w:t>
       </w:r>
     </w:p>
@@ -526,7 +555,6 @@
         <w:spacing w:before="240" w:after="240"/>
       </w:pPr>
       <w:r>
-        <w:lastRenderedPageBreak/>
         <w:t>Identify potential risks in various categories and assess the likelihood and impact of each risk.</w:t>
       </w:r>
     </w:p>
@@ -557,13 +585,23 @@
     </w:p>
     <w:p>
       <w:r>
-        <w:t>[Describe accuracy on the foreseen risks and challenges considering: technical risks, external risks, organizational risks, project management risks, team risks, if applicable]</w:t>
-      </w:r>
-    </w:p>
-    <w:p/>
-    <w:p>
-      <w:r>
-        <w:t>One risk that was known of and discussed by the team prior to the beginning of the sprint was the accessibility of code. We were required to all have NDA’s signed and approved and just recently got access to the official code. This was slightly slower than we had hoped, but still has us on great track given sprint 0 very lightly relied on code readiness.</w:t>
+        <w:t xml:space="preserve">One risk that was known of and discussed by the team prior to the beginning of the sprint was the accessibility of code. We were required to all have </w:t>
+      </w:r>
+      <w:proofErr w:type="gramStart"/>
+      <w:r>
+        <w:t>NDA’s</w:t>
+      </w:r>
+      <w:proofErr w:type="gramEnd"/>
+      <w:r>
+        <w:t xml:space="preserve"> signed and approved and just recently got access to the official code. This was slightly slower than we had </w:t>
+      </w:r>
+      <w:proofErr w:type="gramStart"/>
+      <w:r>
+        <w:t>hoped, but</w:t>
+      </w:r>
+      <w:proofErr w:type="gramEnd"/>
+      <w:r>
+        <w:t xml:space="preserve"> still has us on great track given sprint 0 very lightly relied on code readiness.</w:t>
       </w:r>
     </w:p>
     <w:p>
@@ -581,6 +619,7 @@
       </w:pPr>
       <w:bookmarkStart w:id="3" w:name="_6n4129dl2izz" w:colFirst="0" w:colLast="0"/>
       <w:bookmarkEnd w:id="3"/>
+      <w:proofErr w:type="gramStart"/>
       <w:r>
         <w:rPr>
           <w:b/>
@@ -588,12 +627,30 @@
           <w:sz w:val="26"/>
           <w:szCs w:val="26"/>
         </w:rPr>
-        <w:t>Report Unexpected Risks and Challenges</w:t>
-      </w:r>
-    </w:p>
-    <w:p>
-      <w:r>
-        <w:t>[Describe unexpected risks and challenges considering: technical risks, external risks, organizational risks, project management risks, team risks, if applicable]</w:t>
+        <w:t>Report</w:t>
+      </w:r>
+      <w:proofErr w:type="gramEnd"/>
+      <w:r>
+        <w:rPr>
+          <w:b/>
+          <w:color w:val="000000"/>
+          <w:sz w:val="26"/>
+          <w:szCs w:val="26"/>
+        </w:rPr>
+        <w:t xml:space="preserve"> Unexpected Risks and Challenges</w:t>
+      </w:r>
+    </w:p>
+    <w:p>
+      <w:r>
+        <w:t xml:space="preserve">Currently </w:t>
+      </w:r>
+      <w:proofErr w:type="gramStart"/>
+      <w:r>
+        <w:t>no</w:t>
+      </w:r>
+      <w:proofErr w:type="gramEnd"/>
+      <w:r>
+        <w:t xml:space="preserve"> unexpected risks.</w:t>
       </w:r>
     </w:p>
     <w:p>
@@ -624,7 +681,31 @@
         <w:spacing w:before="240" w:after="240"/>
       </w:pPr>
       <w:r>
-        <w:t>Update the risk management section front the sprint planning at this stage by explaining how risk assessment and management will be addressed in this sprint to ensure emerging risks are managed proactively and continuously.</w:t>
+        <w:t xml:space="preserve">The expected risk was addressed at the beginning of the Sprint greatly reducing the impact that it had during the active sprint.  If the risk were to come back up and someone </w:t>
+      </w:r>
+      <w:proofErr w:type="gramStart"/>
+      <w:r>
+        <w:t>were</w:t>
+      </w:r>
+      <w:proofErr w:type="gramEnd"/>
+      <w:r>
+        <w:t xml:space="preserve"> to lose access to code, we would ensure to have them </w:t>
+      </w:r>
+      <w:proofErr w:type="gramStart"/>
+      <w:r>
+        <w:t>reach out</w:t>
+      </w:r>
+      <w:proofErr w:type="gramEnd"/>
+      <w:r>
+        <w:t xml:space="preserve"> the product owner to get an answer as to what the issue could be and how it </w:t>
+      </w:r>
+      <w:proofErr w:type="gramStart"/>
+      <w:r>
+        <w:t>will</w:t>
+      </w:r>
+      <w:proofErr w:type="gramEnd"/>
+      <w:r>
+        <w:t xml:space="preserve"> be addressed.</w:t>
       </w:r>
     </w:p>
     <w:p>
@@ -655,13 +736,8 @@
         <w:spacing w:before="240" w:after="240"/>
       </w:pPr>
       <w:r>
-        <w:t>Describe risk management into your Sprint Backlog to ensure proactive risk management and maintain project stability.</w:t>
-      </w:r>
-    </w:p>
-    <w:p>
-      <w:pPr>
-        <w:spacing w:before="240" w:after="240"/>
-      </w:pPr>
+        <w:t>Put in WIKI section of Taiga Board.</w:t>
+      </w:r>
     </w:p>
     <w:p>
       <w:pPr>
@@ -691,8 +767,13 @@
         <w:spacing w:before="240" w:after="240"/>
       </w:pPr>
       <w:r>
-        <w:t>Include the following metrics:.</w:t>
-      </w:r>
+        <w:t xml:space="preserve">Include the following </w:t>
+      </w:r>
+      <w:proofErr w:type="gramStart"/>
+      <w:r>
+        <w:t>metrics:.</w:t>
+      </w:r>
+      <w:proofErr w:type="gramEnd"/>
     </w:p>
     <w:p>
       <w:pPr>
@@ -702,11 +783,19 @@
         </w:numPr>
         <w:spacing w:before="240"/>
       </w:pPr>
-      <w:r>
-        <w:rPr>
-          <w:b/>
-        </w:rPr>
-        <w:t>Overall Team Velocity</w:t>
+      <w:proofErr w:type="gramStart"/>
+      <w:r>
+        <w:rPr>
+          <w:b/>
+        </w:rPr>
+        <w:t>Overall</w:t>
+      </w:r>
+      <w:proofErr w:type="gramEnd"/>
+      <w:r>
+        <w:rPr>
+          <w:b/>
+        </w:rPr>
+        <w:t xml:space="preserve"> Team Velocity</w:t>
       </w:r>
       <w:r>
         <w:t>: [Velocity]</w:t>
@@ -737,7 +826,7 @@
         </w:numPr>
       </w:pPr>
       <w:r>
-        <w:t>Student 1</w:t>
+        <w:t>Ryan Ellis</w:t>
       </w:r>
     </w:p>
     <w:p>
@@ -748,7 +837,7 @@
         </w:numPr>
       </w:pPr>
       <w:r>
-        <w:t>Student 2</w:t>
+        <w:t>Varshini Muniswaran</w:t>
       </w:r>
     </w:p>
     <w:p>
@@ -759,7 +848,7 @@
         </w:numPr>
       </w:pPr>
       <w:r>
-        <w:t>Student N</w:t>
+        <w:t>Ansh Hemang Dani</w:t>
       </w:r>
     </w:p>
     <w:p>
@@ -770,7 +859,7 @@
         </w:numPr>
       </w:pPr>
       <w:r>
-        <w:t xml:space="preserve"> </w:t>
+        <w:t>Rounak Sharma</w:t>
       </w:r>
     </w:p>
     <w:p>
@@ -780,6 +869,9 @@
           <w:numId w:val="1"/>
         </w:numPr>
       </w:pPr>
+      <w:r>
+        <w:t>Maaz Naqvi</w:t>
+      </w:r>
     </w:p>
     <w:p>
       <w:pPr>
@@ -922,13 +1014,36 @@
     </w:p>
     <w:p>
       <w:pPr>
+        <w:ind w:left="720"/>
+      </w:pPr>
+    </w:p>
+    <w:p>
+      <w:pPr>
+        <w:ind w:left="720"/>
+      </w:pPr>
+    </w:p>
+    <w:p>
+      <w:pPr>
+        <w:ind w:left="720"/>
+      </w:pPr>
+    </w:p>
+    <w:p>
+      <w:pPr>
         <w:numPr>
           <w:ilvl w:val="0"/>
           <w:numId w:val="1"/>
         </w:numPr>
       </w:pPr>
       <w:r>
-        <w:t>Explanation of Outliers:</w:t>
+        <w:t xml:space="preserve">Explanation </w:t>
+      </w:r>
+      <w:proofErr w:type="gramStart"/>
+      <w:r>
+        <w:t>of</w:t>
+      </w:r>
+      <w:proofErr w:type="gramEnd"/>
+      <w:r>
+        <w:t xml:space="preserve"> Outliers:</w:t>
       </w:r>
     </w:p>
     <w:p>
@@ -1067,7 +1182,23 @@
         </w:numPr>
       </w:pPr>
       <w:r>
-        <w:t>[List adjustments]</w:t>
+        <w:t xml:space="preserve">Currently </w:t>
+      </w:r>
+      <w:proofErr w:type="gramStart"/>
+      <w:r>
+        <w:t>no</w:t>
+      </w:r>
+      <w:proofErr w:type="gramEnd"/>
+      <w:r>
+        <w:t xml:space="preserve"> changes for </w:t>
+      </w:r>
+      <w:proofErr w:type="gramStart"/>
+      <w:r>
+        <w:t>EPICS,</w:t>
+      </w:r>
+      <w:proofErr w:type="gramEnd"/>
+      <w:r>
+        <w:t xml:space="preserve"> or User Stories.</w:t>
       </w:r>
     </w:p>
     <w:p>
@@ -1095,7 +1226,23 @@
         </w:numPr>
       </w:pPr>
       <w:r>
-        <w:t>[List new or withdrawn EPICs/user stories]</w:t>
+        <w:t xml:space="preserve">Currently </w:t>
+      </w:r>
+      <w:proofErr w:type="gramStart"/>
+      <w:r>
+        <w:t>no</w:t>
+      </w:r>
+      <w:proofErr w:type="gramEnd"/>
+      <w:r>
+        <w:t xml:space="preserve"> changes for </w:t>
+      </w:r>
+      <w:proofErr w:type="gramStart"/>
+      <w:r>
+        <w:t>EPICS,</w:t>
+      </w:r>
+      <w:proofErr w:type="gramEnd"/>
+      <w:r>
+        <w:t xml:space="preserve"> or User Stories.</w:t>
       </w:r>
     </w:p>
     <w:p>
@@ -1121,10 +1268,27 @@
           <w:ilvl w:val="1"/>
           <w:numId w:val="5"/>
         </w:numPr>
-        <w:spacing w:after="240"/>
-      </w:pPr>
-      <w:r>
-        <w:t>[List changes in priority]</w:t>
+      </w:pPr>
+      <w:bookmarkStart w:id="10" w:name="_mi5teeeh644v" w:colFirst="0" w:colLast="0"/>
+      <w:bookmarkEnd w:id="10"/>
+      <w:r>
+        <w:t xml:space="preserve">Currently </w:t>
+      </w:r>
+      <w:proofErr w:type="gramStart"/>
+      <w:r>
+        <w:t>no</w:t>
+      </w:r>
+      <w:proofErr w:type="gramEnd"/>
+      <w:r>
+        <w:t xml:space="preserve"> changes for </w:t>
+      </w:r>
+      <w:proofErr w:type="gramStart"/>
+      <w:r>
+        <w:t>EPICS,</w:t>
+      </w:r>
+      <w:proofErr w:type="gramEnd"/>
+      <w:r>
+        <w:t xml:space="preserve"> or User Stories.</w:t>
       </w:r>
     </w:p>
     <w:p>
@@ -1135,8 +1299,6 @@
           <w:b/>
         </w:rPr>
       </w:pPr>
-      <w:bookmarkStart w:id="10" w:name="_mi5teeeh644v" w:colFirst="0" w:colLast="0"/>
-      <w:bookmarkEnd w:id="10"/>
       <w:r>
         <w:rPr>
           <w:b/>
@@ -1153,7 +1315,23 @@
         <w:spacing w:before="240"/>
       </w:pPr>
       <w:r>
-        <w:t>Direct comment in the document or a complementary email stating that they meet with the team, reviewed the progress of the sprint, and their feedback.</w:t>
+        <w:t xml:space="preserve">Direct </w:t>
+      </w:r>
+      <w:proofErr w:type="gramStart"/>
+      <w:r>
+        <w:t>comment</w:t>
+      </w:r>
+      <w:proofErr w:type="gramEnd"/>
+      <w:r>
+        <w:t xml:space="preserve"> in the document or a complementary email stating that they meet with the team, </w:t>
+      </w:r>
+      <w:proofErr w:type="gramStart"/>
+      <w:r>
+        <w:t>reviewed</w:t>
+      </w:r>
+      <w:proofErr w:type="gramEnd"/>
+      <w:r>
+        <w:t xml:space="preserve"> the progress of the sprint, and their feedback.</w:t>
       </w:r>
     </w:p>
     <w:p>
@@ -2433,6 +2611,7 @@
   <w:style w:type="character" w:default="1" w:styleId="DefaultParagraphFont">
     <w:name w:val="Default Paragraph Font"/>
     <w:uiPriority w:val="1"/>
+    <w:semiHidden/>
     <w:unhideWhenUsed/>
   </w:style>
   <w:style w:type="table" w:default="1" w:styleId="TableNormal">

</xml_diff>